<commit_message>
Fixed #447 HTML ul and ol tags are not interpreted properly by the fromHTMLBodyString() service.
</commit_message>
<xml_diff>
--- a/tests/org.obeonetwork.m2doc.html.tests/resources/m2DocHtmlServices/nebulaRichText/nebulaRichText-expected-generation.docx
+++ b/tests/org.obeonetwork.m2doc.html.tests/resources/m2DocHtmlServices/nebulaRichText/nebulaRichText-expected-generation.docx
@@ -527,22 +527,159 @@
     <w:p>
       <w:pPr>
         <w:numPr>
+          <w:ilvl w:val="1"/>
+          <w:numId w:val="4"/>
+        </w:numPr>
+      </w:pPr>
+      <w:bookmarkStart w:id="0" w:name="_GoBack"/>
+      <w:bookmarkEnd w:id="0"/>
+      <w:hyperlink r:id="rId30">
+        <w:r>
+          <w:rPr>
+            <w:color w:val="0000ff"/>
+          </w:rPr>
+          <w:t>[LDFB] [CTX] Process Audio Video Requests</w:t>
+        </w:r>
+      </w:hyperlink>
+      <w:r>
+        <w:t xml:space="preserve"> distinguishes between VOD and imposed videos requests </w:t>
+      </w:r>
+    </w:p>
+    <w:p>
+      <w:pPr>
+        <w:numPr>
+          <w:ilvl w:val="1"/>
+          <w:numId w:val="4"/>
+        </w:numPr>
+      </w:pPr>
+      <w:bookmarkStart w:id="0" w:name="_GoBack"/>
+      <w:bookmarkEnd w:id="0"/>
+      <w:hyperlink r:id="rId31">
+        <w:r>
+          <w:rPr>
+            <w:color w:val="0000ff"/>
+          </w:rPr>
+          <w:t>[LDFB] [CTX] Broadcast Stored Audio Video Streams</w:t>
+        </w:r>
+      </w:hyperlink>
+      <w:r>
+        <w:t xml:space="preserve"> describes the broadcast initialization of content coming from the digital media library </w:t>
+      </w:r>
+    </w:p>
+    <w:p>
+      <w:pPr>
+        <w:numPr>
+          <w:ilvl w:val="1"/>
+          <w:numId w:val="4"/>
+        </w:numPr>
+      </w:pPr>
+      <w:bookmarkStart w:id="0" w:name="_GoBack"/>
+      <w:bookmarkEnd w:id="0"/>
+      <w:hyperlink r:id="rId32">
+        <w:r>
+          <w:rPr>
+            <w:color w:val="0000ff"/>
+          </w:rPr>
+          <w:t>[LDFB] [CTX] Display Video and Play Audio</w:t>
+        </w:r>
+      </w:hyperlink>
+      <w:r>
+        <w:t xml:space="preserve"> describes how the different media streams are actually rendered </w:t>
+      </w:r>
+    </w:p>
+    <w:p>
+      <w:bookmarkStart w:id="0" w:name="_GoBack"/>
+      <w:bookmarkEnd w:id="0"/>
+      <w:r>
+        <w:t xml:space="preserve"> The allocation of functions to components is exhaustively described in </w:t>
+      </w:r>
+      <w:hyperlink r:id="rId33">
+        <w:r>
+          <w:rPr>
+            <w:color w:val="0000ff"/>
+          </w:rPr>
+          <w:t>[LAB] [BUILD] Template</w:t>
+        </w:r>
+      </w:hyperlink>
+      <w:r>
+        <w:t xml:space="preserve">. Functional chains and scenarios are refined.   </w:t>
+      </w:r>
+    </w:p>
+    <w:p>
+      <w:pPr>
+        <w:numPr>
           <w:ilvl w:val="0"/>
           <w:numId w:val="5"/>
         </w:numPr>
       </w:pPr>
       <w:bookmarkStart w:id="0" w:name="_GoBack"/>
       <w:bookmarkEnd w:id="0"/>
-      <w:hyperlink r:id="rId30">
-        <w:r>
-          <w:rPr>
-            <w:color w:val="0000ff"/>
-          </w:rPr>
-          <w:t>[LDFB] [CTX] Process Audio Video Requests</w:t>
-        </w:r>
-      </w:hyperlink>
-      <w:r>
-        <w:t xml:space="preserve"> distinguishes between VOD and imposed videos requests </w:t>
+      <w:r>
+        <w:t xml:space="preserve"> Functional chains </w:t>
+      </w:r>
+    </w:p>
+    <w:p>
+      <w:pPr>
+        <w:numPr>
+          <w:ilvl w:val="1"/>
+          <w:numId w:val="5"/>
+        </w:numPr>
+      </w:pPr>
+      <w:bookmarkStart w:id="0" w:name="_GoBack"/>
+      <w:bookmarkEnd w:id="0"/>
+      <w:hyperlink r:id="rId34">
+        <w:r>
+          <w:rPr>
+            <w:color w:val="0000ff"/>
+          </w:rPr>
+          <w:t>[LAB][CTX] Broadcast Audio Announcement FC</w:t>
+        </w:r>
+      </w:hyperlink>
+      <w:r>
+        <w:t xml:space="preserve"> (equivalent to </w:t>
+      </w:r>
+      <w:hyperlink r:id="rId35">
+        <w:r>
+          <w:rPr>
+            <w:color w:val="0000ff"/>
+          </w:rPr>
+          <w:t>[LFCD] Broadcast Audio Announcement</w:t>
+        </w:r>
+      </w:hyperlink>
+      <w:r>
+        <w:t xml:space="preserve">) </w:t>
+      </w:r>
+    </w:p>
+    <w:p>
+      <w:pPr>
+        <w:numPr>
+          <w:ilvl w:val="1"/>
+          <w:numId w:val="5"/>
+        </w:numPr>
+      </w:pPr>
+      <w:bookmarkStart w:id="0" w:name="_GoBack"/>
+      <w:bookmarkEnd w:id="0"/>
+      <w:hyperlink r:id="rId36">
+        <w:r>
+          <w:rPr>
+            <w:color w:val="0000ff"/>
+          </w:rPr>
+          <w:t>[LAB][CTX] Start Playing VOD Movie FC</w:t>
+        </w:r>
+      </w:hyperlink>
+      <w:r>
+        <w:t xml:space="preserve">  (equivalent to </w:t>
+      </w:r>
+      <w:hyperlink r:id="rId37">
+        <w:r>
+          <w:rPr>
+            <w:color w:val="0000ff"/>
+          </w:rPr>
+          <w:t>[LFCD] Start Playing VOD Movie</w:t>
+        </w:r>
+      </w:hyperlink>
+      <w:r>
+        <w:t xml:space="preserve">) </w:t>
       </w:r>
     </w:p>
     <w:p>
@@ -554,156 +691,19 @@
       </w:pPr>
       <w:bookmarkStart w:id="0" w:name="_GoBack"/>
       <w:bookmarkEnd w:id="0"/>
-      <w:hyperlink r:id="rId31">
-        <w:r>
-          <w:rPr>
-            <w:color w:val="0000ff"/>
-          </w:rPr>
-          <w:t>[LDFB] [CTX] Broadcast Stored Audio Video Streams</w:t>
-        </w:r>
-      </w:hyperlink>
-      <w:r>
-        <w:t xml:space="preserve"> describes the broadcast initialization of content coming from the digital media library </w:t>
-      </w:r>
-    </w:p>
-    <w:p>
-      <w:pPr>
-        <w:numPr>
-          <w:ilvl w:val="0"/>
+      <w:r>
+        <w:t xml:space="preserve"> Scenarios </w:t>
+      </w:r>
+    </w:p>
+    <w:p>
+      <w:pPr>
+        <w:numPr>
+          <w:ilvl w:val="1"/>
           <w:numId w:val="5"/>
         </w:numPr>
       </w:pPr>
       <w:bookmarkStart w:id="0" w:name="_GoBack"/>
       <w:bookmarkEnd w:id="0"/>
-      <w:hyperlink r:id="rId32">
-        <w:r>
-          <w:rPr>
-            <w:color w:val="0000ff"/>
-          </w:rPr>
-          <w:t>[LDFB] [CTX] Display Video and Play Audio</w:t>
-        </w:r>
-      </w:hyperlink>
-      <w:r>
-        <w:t xml:space="preserve"> describes how the different media streams are actually rendered </w:t>
-      </w:r>
-    </w:p>
-    <w:p>
-      <w:bookmarkStart w:id="0" w:name="_GoBack"/>
-      <w:bookmarkEnd w:id="0"/>
-      <w:r>
-        <w:t xml:space="preserve"> The allocation of functions to components is exhaustively described in </w:t>
-      </w:r>
-      <w:hyperlink r:id="rId33">
-        <w:r>
-          <w:rPr>
-            <w:color w:val="0000ff"/>
-          </w:rPr>
-          <w:t>[LAB] [BUILD] Template</w:t>
-        </w:r>
-      </w:hyperlink>
-      <w:r>
-        <w:t xml:space="preserve">. Functional chains and scenarios are refined.   </w:t>
-      </w:r>
-    </w:p>
-    <w:p>
-      <w:pPr>
-        <w:numPr>
-          <w:ilvl w:val="0"/>
-          <w:numId w:val="6"/>
-        </w:numPr>
-      </w:pPr>
-      <w:bookmarkStart w:id="0" w:name="_GoBack"/>
-      <w:bookmarkEnd w:id="0"/>
-      <w:r>
-        <w:t xml:space="preserve"> Functional chains </w:t>
-      </w:r>
-    </w:p>
-    <w:p>
-      <w:pPr>
-        <w:numPr>
-          <w:ilvl w:val="0"/>
-          <w:numId w:val="7"/>
-        </w:numPr>
-      </w:pPr>
-      <w:bookmarkStart w:id="0" w:name="_GoBack"/>
-      <w:bookmarkEnd w:id="0"/>
-      <w:hyperlink r:id="rId34">
-        <w:r>
-          <w:rPr>
-            <w:color w:val="0000ff"/>
-          </w:rPr>
-          <w:t>[LAB][CTX] Broadcast Audio Announcement FC</w:t>
-        </w:r>
-      </w:hyperlink>
-      <w:r>
-        <w:t xml:space="preserve"> (equivalent to </w:t>
-      </w:r>
-      <w:hyperlink r:id="rId35">
-        <w:r>
-          <w:rPr>
-            <w:color w:val="0000ff"/>
-          </w:rPr>
-          <w:t>[LFCD] Broadcast Audio Announcement</w:t>
-        </w:r>
-      </w:hyperlink>
-      <w:r>
-        <w:t xml:space="preserve">) </w:t>
-      </w:r>
-    </w:p>
-    <w:p>
-      <w:pPr>
-        <w:numPr>
-          <w:ilvl w:val="0"/>
-          <w:numId w:val="7"/>
-        </w:numPr>
-      </w:pPr>
-      <w:bookmarkStart w:id="0" w:name="_GoBack"/>
-      <w:bookmarkEnd w:id="0"/>
-      <w:hyperlink r:id="rId36">
-        <w:r>
-          <w:rPr>
-            <w:color w:val="0000ff"/>
-          </w:rPr>
-          <w:t>[LAB][CTX] Start Playing VOD Movie FC</w:t>
-        </w:r>
-      </w:hyperlink>
-      <w:r>
-        <w:t xml:space="preserve">  (equivalent to </w:t>
-      </w:r>
-      <w:hyperlink r:id="rId37">
-        <w:r>
-          <w:rPr>
-            <w:color w:val="0000ff"/>
-          </w:rPr>
-          <w:t>[LFCD] Start Playing VOD Movie</w:t>
-        </w:r>
-      </w:hyperlink>
-      <w:r>
-        <w:t xml:space="preserve">) </w:t>
-      </w:r>
-    </w:p>
-    <w:p>
-      <w:pPr>
-        <w:numPr>
-          <w:ilvl w:val="0"/>
-          <w:numId w:val="6"/>
-        </w:numPr>
-      </w:pPr>
-      <w:bookmarkStart w:id="0" w:name="_GoBack"/>
-      <w:bookmarkEnd w:id="0"/>
-      <w:r>
-        <w:t xml:space="preserve"> Scenarios </w:t>
-      </w:r>
-    </w:p>
-    <w:p>
-      <w:pPr>
-        <w:numPr>
-          <w:ilvl w:val="0"/>
-          <w:numId w:val="8"/>
-        </w:numPr>
-      </w:pPr>
-      <w:bookmarkStart w:id="0" w:name="_GoBack"/>
-      <w:bookmarkEnd w:id="0"/>
       <w:hyperlink r:id="rId38">
         <w:r>
           <w:rPr>
@@ -719,8 +719,8 @@
     <w:p>
       <w:pPr>
         <w:numPr>
-          <w:ilvl w:val="0"/>
-          <w:numId w:val="8"/>
+          <w:ilvl w:val="1"/>
+          <w:numId w:val="5"/>
         </w:numPr>
       </w:pPr>
       <w:bookmarkStart w:id="0" w:name="_GoBack"/>
@@ -791,7 +791,7 @@
       <w:pPr>
         <w:numPr>
           <w:ilvl w:val="0"/>
-          <w:numId w:val="9"/>
+          <w:numId w:val="6"/>
         </w:numPr>
       </w:pPr>
       <w:bookmarkStart w:id="0" w:name="_GoBack"/>
@@ -809,7 +809,7 @@
       <w:pPr>
         <w:numPr>
           <w:ilvl w:val="0"/>
-          <w:numId w:val="9"/>
+          <w:numId w:val="6"/>
         </w:numPr>
       </w:pPr>
       <w:bookmarkStart w:id="0" w:name="_GoBack"/>
@@ -845,7 +845,7 @@
       <w:pPr>
         <w:numPr>
           <w:ilvl w:val="0"/>
-          <w:numId w:val="10"/>
+          <w:numId w:val="7"/>
         </w:numPr>
       </w:pPr>
       <w:bookmarkStart w:id="0" w:name="_GoBack"/>
@@ -863,7 +863,7 @@
       <w:pPr>
         <w:numPr>
           <w:ilvl w:val="0"/>
-          <w:numId w:val="10"/>
+          <w:numId w:val="7"/>
         </w:numPr>
       </w:pPr>
       <w:bookmarkStart w:id="0" w:name="_GoBack"/>
@@ -881,7 +881,7 @@
       <w:pPr>
         <w:numPr>
           <w:ilvl w:val="0"/>
-          <w:numId w:val="10"/>
+          <w:numId w:val="7"/>
         </w:numPr>
       </w:pPr>
       <w:bookmarkStart w:id="0" w:name="_GoBack"/>
@@ -906,7 +906,7 @@
       <w:pPr>
         <w:numPr>
           <w:ilvl w:val="0"/>
-          <w:numId w:val="11"/>
+          <w:numId w:val="8"/>
         </w:numPr>
       </w:pPr>
       <w:bookmarkStart w:id="0" w:name="_GoBack"/>
@@ -919,80 +919,80 @@
       <w:pPr>
         <w:numPr>
           <w:ilvl w:val="0"/>
-          <w:numId w:val="11"/>
-        </w:numPr>
-      </w:pPr>
-      <w:bookmarkStart w:id="0" w:name="_GoBack"/>
-      <w:bookmarkEnd w:id="0"/>
+          <w:numId w:val="8"/>
+        </w:numPr>
+      </w:pPr>
+      <w:bookmarkStart w:id="0" w:name="_GoBack"/>
+      <w:bookmarkEnd w:id="0"/>
+    </w:p>
+    <w:p>
+      <w:pPr>
+        <w:numPr>
+          <w:ilvl w:val="1"/>
+          <w:numId w:val="8"/>
+        </w:numPr>
+      </w:pPr>
+      <w:bookmarkStart w:id="0" w:name="_GoBack"/>
+      <w:bookmarkEnd w:id="0"/>
+      <w:hyperlink r:id="rId48">
+        <w:r>
+          <w:rPr>
+            <w:color w:val="0000ff"/>
+          </w:rPr>
+          <w:t>REC - Unit Network Adapter</w:t>
+        </w:r>
+      </w:hyperlink>
+      <w:r>
+        <w:t xml:space="preserve"> describes the REC (i.e.what will be replicated) </w:t>
+      </w:r>
+    </w:p>
+    <w:p>
+      <w:pPr>
+        <w:numPr>
+          <w:ilvl w:val="1"/>
+          <w:numId w:val="8"/>
+        </w:numPr>
+      </w:pPr>
+      <w:bookmarkStart w:id="0" w:name="_GoBack"/>
+      <w:bookmarkEnd w:id="0"/>
+      <w:hyperlink r:id="rId49">
+        <w:r>
+          <w:rPr>
+            <w:color w:val="0000ff"/>
+          </w:rPr>
+          <w:t>RPL - Instantiations of Unit Network Adapter</w:t>
+        </w:r>
+      </w:hyperlink>
+      <w:r>
+        <w:t xml:space="preserve"> describes the three RPLs (replicas). </w:t>
+      </w:r>
+    </w:p>
+    <w:p>
+      <w:pPr>
+        <w:numPr>
+          <w:ilvl w:val="1"/>
+          <w:numId w:val="8"/>
+        </w:numPr>
+      </w:pPr>
+      <w:bookmarkStart w:id="0" w:name="_GoBack"/>
+      <w:bookmarkEnd w:id="0"/>
+      <w:r>
+        <w:t xml:space="preserve"> The connection between RPLs is detailed in </w:t>
+      </w:r>
+      <w:hyperlink r:id="rId50">
+        <w:r>
+          <w:rPr>
+            <w:color w:val="0000ff"/>
+          </w:rPr>
+          <w:t>[PAB] Focus on Network Setup, Configuration and Tests</w:t>
+        </w:r>
+      </w:hyperlink>
     </w:p>
     <w:p>
       <w:pPr>
         <w:numPr>
           <w:ilvl w:val="0"/>
-          <w:numId w:val="12"/>
-        </w:numPr>
-      </w:pPr>
-      <w:bookmarkStart w:id="0" w:name="_GoBack"/>
-      <w:bookmarkEnd w:id="0"/>
-      <w:hyperlink r:id="rId48">
-        <w:r>
-          <w:rPr>
-            <w:color w:val="0000ff"/>
-          </w:rPr>
-          <w:t>REC - Unit Network Adapter</w:t>
-        </w:r>
-      </w:hyperlink>
-      <w:r>
-        <w:t xml:space="preserve"> describes the REC (i.e.what will be replicated) </w:t>
-      </w:r>
-    </w:p>
-    <w:p>
-      <w:pPr>
-        <w:numPr>
-          <w:ilvl w:val="0"/>
-          <w:numId w:val="12"/>
-        </w:numPr>
-      </w:pPr>
-      <w:bookmarkStart w:id="0" w:name="_GoBack"/>
-      <w:bookmarkEnd w:id="0"/>
-      <w:hyperlink r:id="rId49">
-        <w:r>
-          <w:rPr>
-            <w:color w:val="0000ff"/>
-          </w:rPr>
-          <w:t>RPL - Instantiations of Unit Network Adapter</w:t>
-        </w:r>
-      </w:hyperlink>
-      <w:r>
-        <w:t xml:space="preserve"> describes the three RPLs (replicas). </w:t>
-      </w:r>
-    </w:p>
-    <w:p>
-      <w:pPr>
-        <w:numPr>
-          <w:ilvl w:val="0"/>
-          <w:numId w:val="12"/>
-        </w:numPr>
-      </w:pPr>
-      <w:bookmarkStart w:id="0" w:name="_GoBack"/>
-      <w:bookmarkEnd w:id="0"/>
-      <w:r>
-        <w:t xml:space="preserve"> The connection between RPLs is detailed in </w:t>
-      </w:r>
-      <w:hyperlink r:id="rId50">
-        <w:r>
-          <w:rPr>
-            <w:color w:val="0000ff"/>
-          </w:rPr>
-          <w:t>[PAB] Focus on Network Setup, Configuration and Tests</w:t>
-        </w:r>
-      </w:hyperlink>
-    </w:p>
-    <w:p>
-      <w:pPr>
-        <w:numPr>
-          <w:ilvl w:val="0"/>
-          <w:numId w:val="11"/>
+          <w:numId w:val="8"/>
         </w:numPr>
       </w:pPr>
       <w:bookmarkStart w:id="0" w:name="_GoBack"/>
@@ -1144,6 +1144,18 @@
         <w:rFonts w:ascii="Symbol" w:hAnsi="Symbol"/>
       </w:rPr>
     </w:lvl>
+    <w:lvl w:ilvl="1">
+      <w:start w:val="1"/>
+      <w:numFmt w:val="bullet"/>
+      <w:lvlText w:val=""/>
+      <w:lvlJc w:val="left"/>
+      <w:pPr>
+        <w:ind w:hanging="360" w:left="1440"/>
+      </w:pPr>
+      <w:rPr>
+        <w:rFonts w:ascii="Symbol" w:hAnsi="Symbol"/>
+      </w:rPr>
+    </w:lvl>
   </w:abstractNum>
   <w:abstractNum w:abstractNumId="4">
     <w:multiLevelType w:val="hybridMultilevel"/>
@@ -1154,6 +1166,18 @@
       <w:lvlJc w:val="left"/>
       <w:pPr>
         <w:ind w:hanging="360" w:left="720"/>
+      </w:pPr>
+      <w:rPr>
+        <w:rFonts w:ascii="Symbol" w:hAnsi="Symbol"/>
+      </w:rPr>
+    </w:lvl>
+    <w:lvl w:ilvl="1">
+      <w:start w:val="1"/>
+      <w:numFmt w:val="bullet"/>
+      <w:lvlText w:val=""/>
+      <w:lvlJc w:val="left"/>
+      <w:pPr>
+        <w:ind w:hanging="360" w:left="1440"/>
       </w:pPr>
       <w:rPr>
         <w:rFonts w:ascii="Symbol" w:hAnsi="Symbol"/>
@@ -1204,61 +1228,13 @@
         <w:rFonts w:ascii="Symbol" w:hAnsi="Symbol"/>
       </w:rPr>
     </w:lvl>
-  </w:abstractNum>
-  <w:abstractNum w:abstractNumId="8">
-    <w:multiLevelType w:val="hybridMultilevel"/>
-    <w:lvl w:ilvl="0">
+    <w:lvl w:ilvl="1">
       <w:start w:val="1"/>
       <w:numFmt w:val="bullet"/>
       <w:lvlText w:val=""/>
       <w:lvlJc w:val="left"/>
       <w:pPr>
-        <w:ind w:hanging="360" w:left="720"/>
-      </w:pPr>
-      <w:rPr>
-        <w:rFonts w:ascii="Symbol" w:hAnsi="Symbol"/>
-      </w:rPr>
-    </w:lvl>
-  </w:abstractNum>
-  <w:abstractNum w:abstractNumId="9">
-    <w:multiLevelType w:val="hybridMultilevel"/>
-    <w:lvl w:ilvl="0">
-      <w:start w:val="1"/>
-      <w:numFmt w:val="bullet"/>
-      <w:lvlText w:val=""/>
-      <w:lvlJc w:val="left"/>
-      <w:pPr>
-        <w:ind w:hanging="360" w:left="720"/>
-      </w:pPr>
-      <w:rPr>
-        <w:rFonts w:ascii="Symbol" w:hAnsi="Symbol"/>
-      </w:rPr>
-    </w:lvl>
-  </w:abstractNum>
-  <w:abstractNum w:abstractNumId="10">
-    <w:multiLevelType w:val="hybridMultilevel"/>
-    <w:lvl w:ilvl="0">
-      <w:start w:val="1"/>
-      <w:numFmt w:val="bullet"/>
-      <w:lvlText w:val=""/>
-      <w:lvlJc w:val="left"/>
-      <w:pPr>
-        <w:ind w:hanging="360" w:left="720"/>
-      </w:pPr>
-      <w:rPr>
-        <w:rFonts w:ascii="Symbol" w:hAnsi="Symbol"/>
-      </w:rPr>
-    </w:lvl>
-  </w:abstractNum>
-  <w:abstractNum w:abstractNumId="11">
-    <w:multiLevelType w:val="hybridMultilevel"/>
-    <w:lvl w:ilvl="0">
-      <w:start w:val="1"/>
-      <w:numFmt w:val="bullet"/>
-      <w:lvlText w:val=""/>
-      <w:lvlJc w:val="left"/>
-      <w:pPr>
-        <w:ind w:hanging="360" w:left="720"/>
+        <w:ind w:hanging="360" w:left="1440"/>
       </w:pPr>
       <w:rPr>
         <w:rFonts w:ascii="Symbol" w:hAnsi="Symbol"/>
@@ -1288,18 +1264,6 @@
   </w:num>
   <w:num w:numId="8">
     <w:abstractNumId w:val="7"/>
-  </w:num>
-  <w:num w:numId="9">
-    <w:abstractNumId w:val="8"/>
-  </w:num>
-  <w:num w:numId="10">
-    <w:abstractNumId w:val="9"/>
-  </w:num>
-  <w:num w:numId="11">
-    <w:abstractNumId w:val="10"/>
-  </w:num>
-  <w:num w:numId="12">
-    <w:abstractNumId w:val="11"/>
   </w:num>
 </w:numbering>
 </file>

</xml_diff>

<commit_message>
Fixed #450 Add support for text-decoration:line-through style in fromHTMLBodyString() service.
</commit_message>
<xml_diff>
--- a/tests/org.obeonetwork.m2doc.html.tests/resources/m2DocHtmlServices/nebulaRichText/nebulaRichText-expected-generation.docx
+++ b/tests/org.obeonetwork.m2doc.html.tests/resources/m2DocHtmlServices/nebulaRichText/nebulaRichText-expected-generation.docx
@@ -937,12 +937,20 @@
       <w:hyperlink r:id="rId48">
         <w:r>
           <w:rPr>
+            <w:b w:val="false"/>
+            <w:i w:val="false"/>
+            <w:strike w:val="false"/>
             <w:color w:val="0000ff"/>
           </w:rPr>
           <w:t>REC - Unit Network Adapter</w:t>
         </w:r>
       </w:hyperlink>
       <w:r>
+        <w:rPr>
+          <w:b w:val="false"/>
+          <w:i w:val="false"/>
+          <w:strike w:val="false"/>
+        </w:rPr>
         <w:t xml:space="preserve"> describes the REC (i.e.what will be replicated) </w:t>
       </w:r>
     </w:p>
@@ -958,12 +966,20 @@
       <w:hyperlink r:id="rId49">
         <w:r>
           <w:rPr>
+            <w:b w:val="false"/>
+            <w:i w:val="false"/>
+            <w:strike w:val="false"/>
             <w:color w:val="0000ff"/>
           </w:rPr>
           <w:t>RPL - Instantiations of Unit Network Adapter</w:t>
         </w:r>
       </w:hyperlink>
       <w:r>
+        <w:rPr>
+          <w:b w:val="false"/>
+          <w:i w:val="false"/>
+          <w:strike w:val="false"/>
+        </w:rPr>
         <w:t xml:space="preserve"> describes the three RPLs (replicas). </w:t>
       </w:r>
     </w:p>
@@ -977,11 +993,19 @@
       <w:bookmarkStart w:id="0" w:name="_GoBack"/>
       <w:bookmarkEnd w:id="0"/>
       <w:r>
+        <w:rPr>
+          <w:b w:val="false"/>
+          <w:i w:val="false"/>
+          <w:strike w:val="false"/>
+        </w:rPr>
         <w:t xml:space="preserve"> The connection between RPLs is detailed in </w:t>
       </w:r>
       <w:hyperlink r:id="rId50">
         <w:r>
           <w:rPr>
+            <w:b w:val="false"/>
+            <w:i w:val="false"/>
+            <w:strike w:val="false"/>
             <w:color w:val="0000ff"/>
           </w:rPr>
           <w:t>[PAB] Focus on Network Setup, Configuration and Tests</w:t>

</xml_diff>

<commit_message>
Added code CSS class support.
</commit_message>
<xml_diff>
--- a/tests/org.obeonetwork.m2doc.html.tests/resources/m2DocHtmlServices/nebulaRichText/nebulaRichText-expected-generation.docx
+++ b/tests/org.obeonetwork.m2doc.html.tests/resources/m2DocHtmlServices/nebulaRichText/nebulaRichText-expected-generation.docx
@@ -61,6 +61,16 @@
       </w:r>
       <w:r>
         <w:t xml:space="preserve">. </w:t>
+      </w:r>
+      <w:r>
+        <w:rPr>
+          <w:rFonts w:ascii="Courier New" w:hAnsi="Courier New" w:cs="Courier New" w:eastAsia="Courier New"/>
+          <w:b w:val="on"/>
+          <w:i w:val="off"/>
+          <w:strike w:val="off"/>
+          <w:color w:val="004000"/>
+        </w:rPr>
+        <w:t>IFE system</w:t>
       </w:r>
     </w:p>
     <w:p>

</xml_diff>

<commit_message>
Fixed #520 Add support for point unit in font tag size attribute.
</commit_message>
<xml_diff>
--- a/tests/org.obeonetwork.m2doc.html.tests/resources/m2DocHtmlServices/nebulaRichText/nebulaRichText-expected-generation.docx
+++ b/tests/org.obeonetwork.m2doc.html.tests/resources/m2DocHtmlServices/nebulaRichText/nebulaRichText-expected-generation.docx
@@ -28,7 +28,7 @@
       <w:bookmarkEnd w:id="0"/>
       <w:r>
         <w:rPr>
-          <w:sz w:val="26"/>
+          <w:sz w:val="28"/>
           <w:b w:val="on"/>
           <w:i w:val="off"/>
           <w:strike w:val="off"/>
@@ -174,7 +174,7 @@
       <w:bookmarkEnd w:id="0"/>
       <w:r>
         <w:rPr>
-          <w:sz w:val="26"/>
+          <w:sz w:val="28"/>
           <w:b w:val="on"/>
           <w:i w:val="off"/>
           <w:strike w:val="off"/>
@@ -442,7 +442,7 @@
       <w:bookmarkEnd w:id="0"/>
       <w:r>
         <w:rPr>
-          <w:sz w:val="26"/>
+          <w:sz w:val="28"/>
           <w:b w:val="on"/>
           <w:i w:val="off"/>
           <w:strike w:val="off"/>
@@ -784,7 +784,7 @@
       <w:bookmarkEnd w:id="0"/>
       <w:r>
         <w:rPr>
-          <w:sz w:val="26"/>
+          <w:sz w:val="28"/>
           <w:b w:val="on"/>
           <w:i w:val="off"/>
           <w:strike w:val="off"/>
@@ -1080,7 +1080,7 @@
       <w:bookmarkEnd w:id="0"/>
       <w:r>
         <w:rPr>
-          <w:sz w:val="26"/>
+          <w:sz w:val="28"/>
           <w:b w:val="on"/>
           <w:i w:val="off"/>
           <w:strike w:val="off"/>

</xml_diff>